<commit_message>
Add contirbutions to contribution form
</commit_message>
<xml_diff>
--- a/AntiPestoParty-Assignment2-ContributionForm.docx
+++ b/AntiPestoParty-Assignment2-ContributionForm.docx
@@ -851,13 +851,154 @@
               <w:textAlignment w:val="baseline"/>
               <w:rPr>
                 <w:rFonts w:ascii="Arial" w:eastAsia="Times New Roman" w:hAnsi="Arial" w:cs="Arial"/>
-                <w:b/>
-                <w:bCs/>
                 <w:sz w:val="18"/>
                 <w:szCs w:val="18"/>
                 <w:lang w:eastAsia="en-AU"/>
               </w:rPr>
             </w:pPr>
+            <w:r>
+              <w:rPr>
+                <w:rFonts w:ascii="Arial" w:eastAsia="Times New Roman" w:hAnsi="Arial" w:cs="Arial"/>
+                <w:sz w:val="18"/>
+                <w:szCs w:val="18"/>
+                <w:lang w:eastAsia="en-AU"/>
+              </w:rPr>
+              <w:t>Data</w:t>
+            </w:r>
+            <w:r>
+              <w:rPr>
+                <w:rFonts w:ascii="Arial" w:eastAsia="Times New Roman" w:hAnsi="Arial" w:cs="Arial"/>
+                <w:sz w:val="18"/>
+                <w:szCs w:val="18"/>
+                <w:lang w:eastAsia="en-AU"/>
+              </w:rPr>
+              <w:t xml:space="preserve"> Collection</w:t>
+            </w:r>
+          </w:p>
+          <w:p>
+            <w:pPr>
+              <w:pStyle w:val="ListParagraph"/>
+              <w:numPr>
+                <w:ilvl w:val="0"/>
+                <w:numId w:val="20"/>
+              </w:numPr>
+              <w:textAlignment w:val="baseline"/>
+              <w:rPr>
+                <w:rFonts w:ascii="Arial" w:eastAsia="Times New Roman" w:hAnsi="Arial" w:cs="Arial"/>
+                <w:sz w:val="18"/>
+                <w:szCs w:val="18"/>
+                <w:lang w:eastAsia="en-AU"/>
+              </w:rPr>
+            </w:pPr>
+            <w:r>
+              <w:rPr>
+                <w:rFonts w:ascii="Arial" w:eastAsia="Times New Roman" w:hAnsi="Arial" w:cs="Arial"/>
+                <w:sz w:val="18"/>
+                <w:szCs w:val="18"/>
+                <w:lang w:eastAsia="en-AU"/>
+              </w:rPr>
+              <w:t>Data Processing</w:t>
+            </w:r>
+          </w:p>
+          <w:p>
+            <w:pPr>
+              <w:pStyle w:val="ListParagraph"/>
+              <w:numPr>
+                <w:ilvl w:val="0"/>
+                <w:numId w:val="20"/>
+              </w:numPr>
+              <w:textAlignment w:val="baseline"/>
+              <w:rPr>
+                <w:rFonts w:ascii="Arial" w:eastAsia="Times New Roman" w:hAnsi="Arial" w:cs="Arial"/>
+                <w:sz w:val="18"/>
+                <w:szCs w:val="18"/>
+                <w:lang w:eastAsia="en-AU"/>
+              </w:rPr>
+            </w:pPr>
+            <w:r>
+              <w:rPr>
+                <w:rFonts w:ascii="Arial" w:eastAsia="Times New Roman" w:hAnsi="Arial" w:cs="Arial"/>
+                <w:sz w:val="18"/>
+                <w:szCs w:val="18"/>
+                <w:lang w:eastAsia="en-AU"/>
+              </w:rPr>
+              <w:t>Clustering Analysis</w:t>
+            </w:r>
+          </w:p>
+          <w:p>
+            <w:pPr>
+              <w:pStyle w:val="ListParagraph"/>
+              <w:numPr>
+                <w:ilvl w:val="0"/>
+                <w:numId w:val="20"/>
+              </w:numPr>
+              <w:textAlignment w:val="baseline"/>
+              <w:rPr>
+                <w:rFonts w:ascii="Arial" w:eastAsia="Times New Roman" w:hAnsi="Arial" w:cs="Arial"/>
+                <w:sz w:val="18"/>
+                <w:szCs w:val="18"/>
+                <w:lang w:eastAsia="en-AU"/>
+              </w:rPr>
+            </w:pPr>
+            <w:r>
+              <w:rPr>
+                <w:rFonts w:ascii="Arial" w:eastAsia="Times New Roman" w:hAnsi="Arial" w:cs="Arial"/>
+                <w:sz w:val="18"/>
+                <w:szCs w:val="18"/>
+                <w:lang w:eastAsia="en-AU"/>
+              </w:rPr>
+              <w:t>Meeting Minutes</w:t>
+            </w:r>
+          </w:p>
+          <w:p>
+            <w:pPr>
+              <w:pStyle w:val="ListParagraph"/>
+              <w:numPr>
+                <w:ilvl w:val="0"/>
+                <w:numId w:val="20"/>
+              </w:numPr>
+              <w:textAlignment w:val="baseline"/>
+              <w:rPr>
+                <w:rFonts w:ascii="Arial" w:eastAsia="Times New Roman" w:hAnsi="Arial" w:cs="Arial"/>
+                <w:sz w:val="18"/>
+                <w:szCs w:val="18"/>
+                <w:lang w:eastAsia="en-AU"/>
+              </w:rPr>
+            </w:pPr>
+            <w:r>
+              <w:rPr>
+                <w:rFonts w:ascii="Arial" w:eastAsia="Times New Roman" w:hAnsi="Arial" w:cs="Arial"/>
+                <w:sz w:val="18"/>
+                <w:szCs w:val="18"/>
+                <w:lang w:eastAsia="en-AU"/>
+              </w:rPr>
+              <w:t>README.md</w:t>
+            </w:r>
+          </w:p>
+          <w:p>
+            <w:pPr>
+              <w:pStyle w:val="ListParagraph"/>
+              <w:numPr>
+                <w:ilvl w:val="0"/>
+                <w:numId w:val="20"/>
+              </w:numPr>
+              <w:textAlignment w:val="baseline"/>
+              <w:rPr>
+                <w:rFonts w:ascii="Arial" w:eastAsia="Times New Roman" w:hAnsi="Arial" w:cs="Arial"/>
+                <w:sz w:val="18"/>
+                <w:szCs w:val="18"/>
+                <w:lang w:eastAsia="en-AU"/>
+              </w:rPr>
+            </w:pPr>
+            <w:r>
+              <w:rPr>
+                <w:rFonts w:ascii="Arial" w:eastAsia="Times New Roman" w:hAnsi="Arial" w:cs="Arial"/>
+                <w:sz w:val="18"/>
+                <w:szCs w:val="18"/>
+                <w:lang w:eastAsia="en-AU"/>
+              </w:rPr>
+              <w:t>Report: Data Collection, Data Processing, Implementation for Clustering</w:t>
+            </w:r>
           </w:p>
         </w:tc>
         <w:tc>
@@ -1648,6 +1789,7 @@
           <w:szCs w:val="24"/>
           <w:lang w:eastAsia="en-AU"/>
         </w:rPr>
+        <w:lastRenderedPageBreak/>
         <w:t xml:space="preserve">Member 3 Signature: </w:t>
       </w:r>
       <w:r>

</xml_diff>